<commit_message>
Completed #1 and #2.
</commit_message>
<xml_diff>
--- a/Homework_4_Nick_Petty.docx
+++ b/Homework_4_Nick_Petty.docx
@@ -499,7 +499,6 @@
         </w:rPr>
         <w:t xml:space="preserve"> </w:t>
       </w:r>
-      <w:bookmarkStart w:id="0" w:name="_GoBack"/>
       <w:r>
         <w:rPr>
           <w:rFonts w:ascii="Times New Roman" w:hAnsi="Times New Roman" w:cs="Times New Roman"/>
@@ -611,7 +610,6 @@
         <w:t xml:space="preserve"> and create redundancy in the file system, and periodically update the NameNode on their contents.</w:t>
       </w:r>
     </w:p>
-    <w:bookmarkEnd w:id="0"/>
     <w:p>
       <w:pPr>
         <w:autoSpaceDE w:val="0"/>
@@ -1014,12 +1012,487 @@
         <w:autoSpaceDN w:val="0"/>
         <w:adjustRightInd w:val="0"/>
         <w:spacing w:after="0" w:line="240" w:lineRule="auto"/>
-        <w:rPr>
-          <w:rFonts w:ascii="Times New Roman" w:hAnsi="Times New Roman" w:cs="Times New Roman"/>
-          <w:sz w:val="24"/>
-          <w:szCs w:val="24"/>
-        </w:rPr>
-      </w:pPr>
+      </w:pPr>
+    </w:p>
+    <w:p>
+      <w:pPr>
+        <w:autoSpaceDE w:val="0"/>
+        <w:autoSpaceDN w:val="0"/>
+        <w:adjustRightInd w:val="0"/>
+        <w:spacing w:after="0" w:line="240" w:lineRule="auto"/>
+        <w:rPr>
+          <w:color w:val="4F81BD" w:themeColor="accent1"/>
+        </w:rPr>
+      </w:pPr>
+      <w:r>
+        <w:rPr>
+          <w:color w:val="4F81BD" w:themeColor="accent1"/>
+        </w:rPr>
+        <w:t xml:space="preserve">Part I results in the screenshot below.  Virtual machine created with </w:t>
+      </w:r>
+      <w:proofErr w:type="spellStart"/>
+      <w:r>
+        <w:rPr>
+          <w:color w:val="4F81BD" w:themeColor="accent1"/>
+        </w:rPr>
+        <w:t>VirtualBox</w:t>
+      </w:r>
+      <w:proofErr w:type="spellEnd"/>
+      <w:r>
+        <w:rPr>
+          <w:color w:val="4F81BD" w:themeColor="accent1"/>
+        </w:rPr>
+        <w:t>, terminal opened.</w:t>
+      </w:r>
+    </w:p>
+    <w:p>
+      <w:pPr>
+        <w:autoSpaceDE w:val="0"/>
+        <w:autoSpaceDN w:val="0"/>
+        <w:adjustRightInd w:val="0"/>
+        <w:spacing w:after="0" w:line="240" w:lineRule="auto"/>
+        <w:jc w:val="center"/>
+      </w:pPr>
+      <w:r>
+        <w:rPr>
+          <w:noProof/>
+          <w:lang w:eastAsia="ja-JP"/>
+        </w:rPr>
+        <w:lastRenderedPageBreak/>
+        <w:drawing>
+          <wp:inline distT="0" distB="0" distL="0" distR="0" wp14:anchorId="71EEBDCD" wp14:editId="71DD0E85">
+            <wp:extent cx="5124704" cy="3202940"/>
+            <wp:effectExtent l="0" t="0" r="6350" b="0"/>
+            <wp:docPr id="1" name="Picture 1"/>
+            <wp:cNvGraphicFramePr>
+              <a:graphicFrameLocks xmlns:a="http://schemas.openxmlformats.org/drawingml/2006/main" noChangeAspect="1"/>
+            </wp:cNvGraphicFramePr>
+            <a:graphic xmlns:a="http://schemas.openxmlformats.org/drawingml/2006/main">
+              <a:graphicData uri="http://schemas.openxmlformats.org/drawingml/2006/picture">
+                <pic:pic xmlns:pic="http://schemas.openxmlformats.org/drawingml/2006/picture">
+                  <pic:nvPicPr>
+                    <pic:cNvPr id="1" name="part_I_complete.png"/>
+                    <pic:cNvPicPr/>
+                  </pic:nvPicPr>
+                  <pic:blipFill>
+                    <a:blip r:embed="rId5" cstate="print">
+                      <a:extLst>
+                        <a:ext uri="{28A0092B-C50C-407E-A947-70E740481C1C}">
+                          <a14:useLocalDpi xmlns:a14="http://schemas.microsoft.com/office/drawing/2010/main" val="0"/>
+                        </a:ext>
+                      </a:extLst>
+                    </a:blip>
+                    <a:stretch>
+                      <a:fillRect/>
+                    </a:stretch>
+                  </pic:blipFill>
+                  <pic:spPr>
+                    <a:xfrm>
+                      <a:off x="0" y="0"/>
+                      <a:ext cx="5128802" cy="3205501"/>
+                    </a:xfrm>
+                    <a:prstGeom prst="rect">
+                      <a:avLst/>
+                    </a:prstGeom>
+                  </pic:spPr>
+                </pic:pic>
+              </a:graphicData>
+            </a:graphic>
+          </wp:inline>
+        </w:drawing>
+      </w:r>
+    </w:p>
+    <w:p>
+      <w:pPr>
+        <w:autoSpaceDE w:val="0"/>
+        <w:autoSpaceDN w:val="0"/>
+        <w:adjustRightInd w:val="0"/>
+        <w:spacing w:after="0" w:line="240" w:lineRule="auto"/>
+      </w:pPr>
+    </w:p>
+    <w:p>
+      <w:pPr>
+        <w:autoSpaceDE w:val="0"/>
+        <w:autoSpaceDN w:val="0"/>
+        <w:adjustRightInd w:val="0"/>
+        <w:spacing w:after="0" w:line="240" w:lineRule="auto"/>
+        <w:rPr>
+          <w:color w:val="4F81BD" w:themeColor="accent1"/>
+        </w:rPr>
+      </w:pPr>
+      <w:r>
+        <w:rPr>
+          <w:color w:val="4F81BD" w:themeColor="accent1"/>
+        </w:rPr>
+        <w:t>Part II res</w:t>
+      </w:r>
+      <w:r>
+        <w:rPr>
+          <w:color w:val="4F81BD" w:themeColor="accent1"/>
+        </w:rPr>
+        <w:t>ults in the screenshots below.</w:t>
+      </w:r>
+    </w:p>
+    <w:p>
+      <w:pPr>
+        <w:autoSpaceDE w:val="0"/>
+        <w:autoSpaceDN w:val="0"/>
+        <w:adjustRightInd w:val="0"/>
+        <w:spacing w:after="0" w:line="240" w:lineRule="auto"/>
+        <w:rPr>
+          <w:color w:val="4F81BD" w:themeColor="accent1"/>
+        </w:rPr>
+      </w:pPr>
+      <w:r>
+        <w:rPr>
+          <w:color w:val="4F81BD" w:themeColor="accent1"/>
+        </w:rPr>
+        <w:t>Steps 1 and 2:</w:t>
+      </w:r>
+    </w:p>
+    <w:p>
+      <w:pPr>
+        <w:autoSpaceDE w:val="0"/>
+        <w:autoSpaceDN w:val="0"/>
+        <w:adjustRightInd w:val="0"/>
+        <w:spacing w:after="0" w:line="240" w:lineRule="auto"/>
+      </w:pPr>
+      <w:r>
+        <w:rPr>
+          <w:noProof/>
+          <w:lang w:eastAsia="ja-JP"/>
+        </w:rPr>
+        <w:drawing>
+          <wp:inline distT="0" distB="0" distL="0" distR="0" wp14:anchorId="24084681" wp14:editId="479C0167">
+            <wp:extent cx="5943600" cy="2113915"/>
+            <wp:effectExtent l="0" t="0" r="0" b="0"/>
+            <wp:docPr id="2" name="Picture 2"/>
+            <wp:cNvGraphicFramePr>
+              <a:graphicFrameLocks xmlns:a="http://schemas.openxmlformats.org/drawingml/2006/main" noChangeAspect="1"/>
+            </wp:cNvGraphicFramePr>
+            <a:graphic xmlns:a="http://schemas.openxmlformats.org/drawingml/2006/main">
+              <a:graphicData uri="http://schemas.openxmlformats.org/drawingml/2006/picture">
+                <pic:pic xmlns:pic="http://schemas.openxmlformats.org/drawingml/2006/picture">
+                  <pic:nvPicPr>
+                    <pic:cNvPr id="2" name="usage_1_2_complete.png"/>
+                    <pic:cNvPicPr/>
+                  </pic:nvPicPr>
+                  <pic:blipFill>
+                    <a:blip r:embed="rId6">
+                      <a:extLst>
+                        <a:ext uri="{28A0092B-C50C-407E-A947-70E740481C1C}">
+                          <a14:useLocalDpi xmlns:a14="http://schemas.microsoft.com/office/drawing/2010/main" val="0"/>
+                        </a:ext>
+                      </a:extLst>
+                    </a:blip>
+                    <a:stretch>
+                      <a:fillRect/>
+                    </a:stretch>
+                  </pic:blipFill>
+                  <pic:spPr>
+                    <a:xfrm>
+                      <a:off x="0" y="0"/>
+                      <a:ext cx="5943600" cy="2113915"/>
+                    </a:xfrm>
+                    <a:prstGeom prst="rect">
+                      <a:avLst/>
+                    </a:prstGeom>
+                  </pic:spPr>
+                </pic:pic>
+              </a:graphicData>
+            </a:graphic>
+          </wp:inline>
+        </w:drawing>
+      </w:r>
+    </w:p>
+    <w:p>
+      <w:pPr>
+        <w:autoSpaceDE w:val="0"/>
+        <w:autoSpaceDN w:val="0"/>
+        <w:adjustRightInd w:val="0"/>
+        <w:spacing w:after="0" w:line="240" w:lineRule="auto"/>
+        <w:rPr>
+          <w:color w:val="4F81BD" w:themeColor="accent1"/>
+        </w:rPr>
+      </w:pPr>
+      <w:r>
+        <w:rPr>
+          <w:color w:val="4F81BD" w:themeColor="accent1"/>
+        </w:rPr>
+        <w:t>Steps 3 and 4:</w:t>
+      </w:r>
+    </w:p>
+    <w:p>
+      <w:pPr>
+        <w:autoSpaceDE w:val="0"/>
+        <w:autoSpaceDN w:val="0"/>
+        <w:adjustRightInd w:val="0"/>
+        <w:spacing w:after="0" w:line="240" w:lineRule="auto"/>
+      </w:pPr>
+      <w:r>
+        <w:rPr>
+          <w:noProof/>
+          <w:lang w:eastAsia="ja-JP"/>
+        </w:rPr>
+        <w:drawing>
+          <wp:inline distT="0" distB="0" distL="0" distR="0" wp14:anchorId="298A675B" wp14:editId="40D278FF">
+            <wp:extent cx="5943600" cy="1229360"/>
+            <wp:effectExtent l="0" t="0" r="0" b="0"/>
+            <wp:docPr id="3" name="Picture 3"/>
+            <wp:cNvGraphicFramePr>
+              <a:graphicFrameLocks xmlns:a="http://schemas.openxmlformats.org/drawingml/2006/main" noChangeAspect="1"/>
+            </wp:cNvGraphicFramePr>
+            <a:graphic xmlns:a="http://schemas.openxmlformats.org/drawingml/2006/main">
+              <a:graphicData uri="http://schemas.openxmlformats.org/drawingml/2006/picture">
+                <pic:pic xmlns:pic="http://schemas.openxmlformats.org/drawingml/2006/picture">
+                  <pic:nvPicPr>
+                    <pic:cNvPr id="3" name="usage_3_4_complete.png"/>
+                    <pic:cNvPicPr/>
+                  </pic:nvPicPr>
+                  <pic:blipFill>
+                    <a:blip r:embed="rId7">
+                      <a:extLst>
+                        <a:ext uri="{28A0092B-C50C-407E-A947-70E740481C1C}">
+                          <a14:useLocalDpi xmlns:a14="http://schemas.microsoft.com/office/drawing/2010/main" val="0"/>
+                        </a:ext>
+                      </a:extLst>
+                    </a:blip>
+                    <a:stretch>
+                      <a:fillRect/>
+                    </a:stretch>
+                  </pic:blipFill>
+                  <pic:spPr>
+                    <a:xfrm>
+                      <a:off x="0" y="0"/>
+                      <a:ext cx="5943600" cy="1229360"/>
+                    </a:xfrm>
+                    <a:prstGeom prst="rect">
+                      <a:avLst/>
+                    </a:prstGeom>
+                  </pic:spPr>
+                </pic:pic>
+              </a:graphicData>
+            </a:graphic>
+          </wp:inline>
+        </w:drawing>
+      </w:r>
+    </w:p>
+    <w:p>
+      <w:pPr>
+        <w:autoSpaceDE w:val="0"/>
+        <w:autoSpaceDN w:val="0"/>
+        <w:adjustRightInd w:val="0"/>
+        <w:spacing w:after="0" w:line="240" w:lineRule="auto"/>
+        <w:rPr>
+          <w:color w:val="4F81BD" w:themeColor="accent1"/>
+        </w:rPr>
+      </w:pPr>
+      <w:r>
+        <w:rPr>
+          <w:color w:val="4F81BD" w:themeColor="accent1"/>
+        </w:rPr>
+        <w:t>Output from running .jar file:</w:t>
+      </w:r>
+    </w:p>
+    <w:p>
+      <w:pPr>
+        <w:autoSpaceDE w:val="0"/>
+        <w:autoSpaceDN w:val="0"/>
+        <w:adjustRightInd w:val="0"/>
+        <w:spacing w:after="0" w:line="240" w:lineRule="auto"/>
+      </w:pPr>
+      <w:r>
+        <w:rPr>
+          <w:noProof/>
+          <w:lang w:eastAsia="ja-JP"/>
+        </w:rPr>
+        <w:lastRenderedPageBreak/>
+        <w:drawing>
+          <wp:inline distT="0" distB="0" distL="0" distR="0" wp14:anchorId="2111E1CA" wp14:editId="54C628FC">
+            <wp:extent cx="5943600" cy="3434715"/>
+            <wp:effectExtent l="0" t="0" r="0" b="0"/>
+            <wp:docPr id="4" name="Picture 4"/>
+            <wp:cNvGraphicFramePr>
+              <a:graphicFrameLocks xmlns:a="http://schemas.openxmlformats.org/drawingml/2006/main" noChangeAspect="1"/>
+            </wp:cNvGraphicFramePr>
+            <a:graphic xmlns:a="http://schemas.openxmlformats.org/drawingml/2006/main">
+              <a:graphicData uri="http://schemas.openxmlformats.org/drawingml/2006/picture">
+                <pic:pic xmlns:pic="http://schemas.openxmlformats.org/drawingml/2006/picture">
+                  <pic:nvPicPr>
+                    <pic:cNvPr id="4" name="usage_jar_output_1.png"/>
+                    <pic:cNvPicPr/>
+                  </pic:nvPicPr>
+                  <pic:blipFill>
+                    <a:blip r:embed="rId8">
+                      <a:extLst>
+                        <a:ext uri="{28A0092B-C50C-407E-A947-70E740481C1C}">
+                          <a14:useLocalDpi xmlns:a14="http://schemas.microsoft.com/office/drawing/2010/main" val="0"/>
+                        </a:ext>
+                      </a:extLst>
+                    </a:blip>
+                    <a:stretch>
+                      <a:fillRect/>
+                    </a:stretch>
+                  </pic:blipFill>
+                  <pic:spPr>
+                    <a:xfrm>
+                      <a:off x="0" y="0"/>
+                      <a:ext cx="5943600" cy="3434715"/>
+                    </a:xfrm>
+                    <a:prstGeom prst="rect">
+                      <a:avLst/>
+                    </a:prstGeom>
+                  </pic:spPr>
+                </pic:pic>
+              </a:graphicData>
+            </a:graphic>
+          </wp:inline>
+        </w:drawing>
+      </w:r>
+    </w:p>
+    <w:p>
+      <w:pPr>
+        <w:autoSpaceDE w:val="0"/>
+        <w:autoSpaceDN w:val="0"/>
+        <w:adjustRightInd w:val="0"/>
+        <w:spacing w:after="0" w:line="240" w:lineRule="auto"/>
+      </w:pPr>
+      <w:r>
+        <w:rPr>
+          <w:noProof/>
+          <w:lang w:eastAsia="ja-JP"/>
+        </w:rPr>
+        <w:drawing>
+          <wp:inline distT="0" distB="0" distL="0" distR="0" wp14:anchorId="3CC70AEF" wp14:editId="55715099">
+            <wp:extent cx="5943600" cy="3239135"/>
+            <wp:effectExtent l="0" t="0" r="0" b="12065"/>
+            <wp:docPr id="5" name="Picture 5"/>
+            <wp:cNvGraphicFramePr>
+              <a:graphicFrameLocks xmlns:a="http://schemas.openxmlformats.org/drawingml/2006/main" noChangeAspect="1"/>
+            </wp:cNvGraphicFramePr>
+            <a:graphic xmlns:a="http://schemas.openxmlformats.org/drawingml/2006/main">
+              <a:graphicData uri="http://schemas.openxmlformats.org/drawingml/2006/picture">
+                <pic:pic xmlns:pic="http://schemas.openxmlformats.org/drawingml/2006/picture">
+                  <pic:nvPicPr>
+                    <pic:cNvPr id="5" name="usage_jar_output_2.png"/>
+                    <pic:cNvPicPr/>
+                  </pic:nvPicPr>
+                  <pic:blipFill>
+                    <a:blip r:embed="rId9">
+                      <a:extLst>
+                        <a:ext uri="{28A0092B-C50C-407E-A947-70E740481C1C}">
+                          <a14:useLocalDpi xmlns:a14="http://schemas.microsoft.com/office/drawing/2010/main" val="0"/>
+                        </a:ext>
+                      </a:extLst>
+                    </a:blip>
+                    <a:stretch>
+                      <a:fillRect/>
+                    </a:stretch>
+                  </pic:blipFill>
+                  <pic:spPr>
+                    <a:xfrm>
+                      <a:off x="0" y="0"/>
+                      <a:ext cx="5943600" cy="3239135"/>
+                    </a:xfrm>
+                    <a:prstGeom prst="rect">
+                      <a:avLst/>
+                    </a:prstGeom>
+                  </pic:spPr>
+                </pic:pic>
+              </a:graphicData>
+            </a:graphic>
+          </wp:inline>
+        </w:drawing>
+      </w:r>
+    </w:p>
+    <w:p>
+      <w:pPr>
+        <w:autoSpaceDE w:val="0"/>
+        <w:autoSpaceDN w:val="0"/>
+        <w:adjustRightInd w:val="0"/>
+        <w:spacing w:after="0" w:line="240" w:lineRule="auto"/>
+        <w:rPr>
+          <w:color w:val="4F81BD" w:themeColor="accent1"/>
+        </w:rPr>
+      </w:pPr>
+      <w:bookmarkStart w:id="0" w:name="_GoBack"/>
+      <w:r>
+        <w:rPr>
+          <w:color w:val="4F81BD" w:themeColor="accent1"/>
+        </w:rPr>
+        <w:t xml:space="preserve">Step 5 complete, </w:t>
+      </w:r>
+      <w:proofErr w:type="spellStart"/>
+      <w:r>
+        <w:rPr>
+          <w:color w:val="4F81BD" w:themeColor="accent1"/>
+        </w:rPr>
+        <w:t>wordcount</w:t>
+      </w:r>
+      <w:proofErr w:type="spellEnd"/>
+      <w:r>
+        <w:rPr>
+          <w:color w:val="4F81BD" w:themeColor="accent1"/>
+        </w:rPr>
+        <w:t xml:space="preserve"> program run with provided inputs:</w:t>
+      </w:r>
+    </w:p>
+    <w:bookmarkEnd w:id="0"/>
+    <w:p>
+      <w:pPr>
+        <w:autoSpaceDE w:val="0"/>
+        <w:autoSpaceDN w:val="0"/>
+        <w:adjustRightInd w:val="0"/>
+        <w:spacing w:after="0" w:line="240" w:lineRule="auto"/>
+      </w:pPr>
+      <w:r>
+        <w:rPr>
+          <w:noProof/>
+          <w:lang w:eastAsia="ja-JP"/>
+        </w:rPr>
+        <w:lastRenderedPageBreak/>
+        <w:drawing>
+          <wp:inline distT="0" distB="0" distL="0" distR="0" wp14:anchorId="486595B2" wp14:editId="34D958C0">
+            <wp:extent cx="5943600" cy="2784475"/>
+            <wp:effectExtent l="0" t="0" r="0" b="9525"/>
+            <wp:docPr id="6" name="Picture 6"/>
+            <wp:cNvGraphicFramePr>
+              <a:graphicFrameLocks xmlns:a="http://schemas.openxmlformats.org/drawingml/2006/main" noChangeAspect="1"/>
+            </wp:cNvGraphicFramePr>
+            <a:graphic xmlns:a="http://schemas.openxmlformats.org/drawingml/2006/main">
+              <a:graphicData uri="http://schemas.openxmlformats.org/drawingml/2006/picture">
+                <pic:pic xmlns:pic="http://schemas.openxmlformats.org/drawingml/2006/picture">
+                  <pic:nvPicPr>
+                    <pic:cNvPr id="6" name="usage_5_complete.png"/>
+                    <pic:cNvPicPr/>
+                  </pic:nvPicPr>
+                  <pic:blipFill>
+                    <a:blip r:embed="rId10">
+                      <a:extLst>
+                        <a:ext uri="{28A0092B-C50C-407E-A947-70E740481C1C}">
+                          <a14:useLocalDpi xmlns:a14="http://schemas.microsoft.com/office/drawing/2010/main" val="0"/>
+                        </a:ext>
+                      </a:extLst>
+                    </a:blip>
+                    <a:stretch>
+                      <a:fillRect/>
+                    </a:stretch>
+                  </pic:blipFill>
+                  <pic:spPr>
+                    <a:xfrm>
+                      <a:off x="0" y="0"/>
+                      <a:ext cx="5943600" cy="2784475"/>
+                    </a:xfrm>
+                    <a:prstGeom prst="rect">
+                      <a:avLst/>
+                    </a:prstGeom>
+                  </pic:spPr>
+                </pic:pic>
+              </a:graphicData>
+            </a:graphic>
+          </wp:inline>
+        </w:drawing>
+      </w:r>
     </w:p>
     <w:p>
       <w:pPr>
@@ -1246,7 +1719,6 @@
           <w:sz w:val="24"/>
           <w:szCs w:val="24"/>
         </w:rPr>
-        <w:lastRenderedPageBreak/>
         <w:t xml:space="preserve">Report that you can compile the </w:t>
       </w:r>
       <w:proofErr w:type="spellStart"/>
@@ -1327,7 +1799,25 @@
           <w:sz w:val="24"/>
           <w:szCs w:val="24"/>
         </w:rPr>
-        <w:t xml:space="preserve"> as a MapReduce tasks, and report the ou</w:t>
+        <w:t xml:space="preserve"> as a </w:t>
+      </w:r>
+      <w:proofErr w:type="spellStart"/>
+      <w:r>
+        <w:rPr>
+          <w:rFonts w:ascii="Times New Roman" w:hAnsi="Times New Roman" w:cs="Times New Roman"/>
+          <w:sz w:val="24"/>
+          <w:szCs w:val="24"/>
+        </w:rPr>
+        <w:t>MapReduce</w:t>
+      </w:r>
+      <w:proofErr w:type="spellEnd"/>
+      <w:r>
+        <w:rPr>
+          <w:rFonts w:ascii="Times New Roman" w:hAnsi="Times New Roman" w:cs="Times New Roman"/>
+          <w:sz w:val="24"/>
+          <w:szCs w:val="24"/>
+        </w:rPr>
+        <w:t xml:space="preserve"> tasks, and report the ou</w:t>
       </w:r>
       <w:r>
         <w:rPr>
@@ -1837,7 +2327,25 @@
           <w:sz w:val="24"/>
           <w:szCs w:val="24"/>
         </w:rPr>
-        <w:t xml:space="preserve">Please compare running results from three MapReduce Tasks, </w:t>
+        <w:t xml:space="preserve">Please compare running results from three </w:t>
+      </w:r>
+      <w:proofErr w:type="spellStart"/>
+      <w:r>
+        <w:rPr>
+          <w:rFonts w:ascii="Times New Roman" w:hAnsi="Times New Roman" w:cs="Times New Roman"/>
+          <w:sz w:val="24"/>
+          <w:szCs w:val="24"/>
+        </w:rPr>
+        <w:t>MapReduce</w:t>
+      </w:r>
+      <w:proofErr w:type="spellEnd"/>
+      <w:r>
+        <w:rPr>
+          <w:rFonts w:ascii="Times New Roman" w:hAnsi="Times New Roman" w:cs="Times New Roman"/>
+          <w:sz w:val="24"/>
+          <w:szCs w:val="24"/>
+        </w:rPr>
+        <w:t xml:space="preserve"> Tasks, </w:t>
       </w:r>
       <w:proofErr w:type="spellStart"/>
       <w:r>
@@ -2099,8 +2607,9 @@
           <w:sz w:val="24"/>
           <w:szCs w:val="24"/>
         </w:rPr>
-        <w:t xml:space="preserve"> MapReduce</w:t>
-      </w:r>
+        <w:t xml:space="preserve"> </w:t>
+      </w:r>
+      <w:proofErr w:type="spellStart"/>
       <w:r>
         <w:rPr>
           <w:rFonts w:ascii="Times New Roman" w:hAnsi="Times New Roman" w:cs="Times New Roman"/>
@@ -2108,6 +2617,16 @@
           <w:sz w:val="24"/>
           <w:szCs w:val="24"/>
         </w:rPr>
+        <w:t>MapReduce</w:t>
+      </w:r>
+      <w:proofErr w:type="spellEnd"/>
+      <w:r>
+        <w:rPr>
+          <w:rFonts w:ascii="Times New Roman" w:hAnsi="Times New Roman" w:cs="Times New Roman"/>
+          <w:b/>
+          <w:sz w:val="24"/>
+          <w:szCs w:val="24"/>
+        </w:rPr>
         <w:t xml:space="preserve"> Task</w:t>
       </w:r>
       <w:r>
@@ -2157,7 +2676,17 @@
           <w:sz w:val="24"/>
           <w:szCs w:val="24"/>
         </w:rPr>
-        <w:t xml:space="preserve"> denotes a unit consists of two consecutive words of the sentence. For example, given a sentence “I am a student at FAU”, there are five bigrams: (I am), (am a) (a student) (student at) (at FAU)</w:t>
+        <w:t xml:space="preserve"> denotes a unit consists of two consecutive words of the sentence. For example, given a sentence “I am a </w:t>
+      </w:r>
+      <w:r>
+        <w:rPr>
+          <w:rFonts w:ascii="Times New Roman" w:hAnsi="Times New Roman" w:cs="Times New Roman"/>
+          <w:bCs/>
+          <w:sz w:val="24"/>
+          <w:szCs w:val="24"/>
+        </w:rPr>
+        <w:lastRenderedPageBreak/>
+        <w:t>student at FAU”, there are five bigrams: (I am), (am a) (a student) (student at) (at FAU)</w:t>
       </w:r>
       <w:r>
         <w:rPr>

</xml_diff>